<commit_message>
18. Summary and Payments - 8
</commit_message>
<xml_diff>
--- a/tai lieu tham khao.docx
+++ b/tai lieu tham khao.docx
@@ -81,6 +81,21 @@
       <w:pPr>
         <w:rPr>
           <w:rStyle w:val="Hyperlink"/>
+        </w:rPr>
+      </w:pPr>
+      <w:r>
+        <w:rPr>
+          <w:rStyle w:val="Hyperlink"/>
+        </w:rPr>
+        <w:t>https://github.com/bhrugen/BulkyBook/commits/master?fbclid=IwAR1zzDLcKKU0HD-a_LgNrEY9mELUuRAHwJ52q0gRepxHW_HEUS3xwMmV02I</w:t>
+      </w:r>
+      <w:bookmarkStart w:id="0" w:name="_GoBack"/>
+      <w:bookmarkEnd w:id="0"/>
+    </w:p>
+    <w:p>
+      <w:pPr>
+        <w:rPr>
+          <w:rStyle w:val="Hyperlink"/>
           <w:color w:val="auto"/>
           <w:u w:val="none"/>
         </w:rPr>
@@ -224,11 +239,7 @@
         </w:numPr>
       </w:pPr>
       <w:r>
-        <w:t>Pass</w:t>
-      </w:r>
-      <w:proofErr w:type="gramStart"/>
-      <w:r>
-        <w:t>:</w:t>
+        <w:t>Pass:</w:t>
       </w:r>
       <w:r>
         <w:t>123</w:t>
@@ -236,12 +247,9 @@
       <w:r>
         <w:t>Tin8229532</w:t>
       </w:r>
-      <w:proofErr w:type="gramEnd"/>
       <w:r>
         <w:t>!@#</w:t>
       </w:r>
-      <w:bookmarkStart w:id="0" w:name="_GoBack"/>
-      <w:bookmarkEnd w:id="0"/>
     </w:p>
     <w:p/>
     <w:p/>

</xml_diff>